<commit_message>
Add ref paper 12-06-2025
</commit_message>
<xml_diff>
--- a/doc/LighWeigh_UAV.docx
+++ b/doc/LighWeigh_UAV.docx
@@ -21,47 +21,35 @@
           <w:sz w:val="24"/>
           <w:szCs w:val="24"/>
         </w:rPr>
-        <w:t>Sử Dụng Mật Mã Siêu Nhẹ Để Phân Biệt UAV Được Cấp Phép trong Hệ Thống Giám Sát Không Phận Thấp</w:t>
-      </w:r>
-    </w:p>
-    <w:p>
-      <w:pPr>
-        <w:jc w:val="both"/>
-        <w:rPr>
-          <w:rFonts w:ascii="Times New Roman" w:hAnsi="Times New Roman" w:cs="Times New Roman"/>
-          <w:b/>
-          <w:bCs/>
-          <w:sz w:val="24"/>
-          <w:szCs w:val="24"/>
-        </w:rPr>
-      </w:pPr>
-      <w:r>
-        <w:rPr>
-          <w:rFonts w:ascii="Times New Roman" w:hAnsi="Times New Roman" w:cs="Times New Roman"/>
-          <w:b/>
-          <w:bCs/>
-          <w:sz w:val="24"/>
-          <w:szCs w:val="24"/>
-        </w:rPr>
-        <w:t>Nguyễn Văn A, Trần Thị B</w:t>
-      </w:r>
-    </w:p>
-    <w:p>
-      <w:pPr>
-        <w:jc w:val="both"/>
-        <w:rPr>
-          <w:rFonts w:ascii="Times New Roman" w:hAnsi="Times New Roman" w:cs="Times New Roman"/>
-          <w:sz w:val="24"/>
-          <w:szCs w:val="24"/>
-        </w:rPr>
-      </w:pPr>
-      <w:r>
-        <w:rPr>
-          <w:rFonts w:ascii="Times New Roman" w:hAnsi="Times New Roman" w:cs="Times New Roman"/>
-          <w:sz w:val="24"/>
-          <w:szCs w:val="24"/>
-        </w:rPr>
-        <w:t>Viện Công nghệ Không gian và Quốc phòng</w:t>
+        <w:t xml:space="preserve">Optimized Lightweight Security for Drone Authentication in LoRa Communication Systems </w:t>
+      </w:r>
+      <w:r>
+        <w:rPr>
+          <w:rFonts w:ascii="Times New Roman" w:hAnsi="Times New Roman" w:cs="Times New Roman"/>
+          <w:b/>
+          <w:bCs/>
+          <w:sz w:val="24"/>
+          <w:szCs w:val="24"/>
+        </w:rPr>
+        <w:t>Tran Vu Kien</w:t>
+      </w:r>
+    </w:p>
+    <w:p>
+      <w:pPr>
+        <w:jc w:val="both"/>
+        <w:rPr>
+          <w:rFonts w:ascii="Times New Roman" w:hAnsi="Times New Roman" w:cs="Times New Roman"/>
+          <w:sz w:val="24"/>
+          <w:szCs w:val="24"/>
+        </w:rPr>
+      </w:pPr>
+      <w:r>
+        <w:rPr>
+          <w:rFonts w:ascii="Times New Roman" w:hAnsi="Times New Roman" w:cs="Times New Roman"/>
+          <w:sz w:val="24"/>
+          <w:szCs w:val="24"/>
+        </w:rPr>
+        <w:t>Electric Power University</w:t>
       </w:r>
     </w:p>
     <w:p>
@@ -81,158 +69,662 @@
         </w:rPr>
         <w:t xml:space="preserve">Email: </w:t>
       </w:r>
-      <w:hyperlink r:id="rId5" w:history="1">
-        <w:r>
-          <w:rPr>
-            <w:rStyle w:val="Hyperlink"/>
-            <w:rFonts w:ascii="Times New Roman" w:hAnsi="Times New Roman" w:cs="Times New Roman"/>
-            <w:sz w:val="24"/>
-            <w:szCs w:val="24"/>
-          </w:rPr>
-          <w:t>nguyenvana@domain.vn</w:t>
-        </w:r>
-      </w:hyperlink>
-    </w:p>
-    <w:p>
-      <w:pPr>
-        <w:jc w:val="both"/>
-        <w:rPr>
-          <w:rFonts w:ascii="Times New Roman" w:hAnsi="Times New Roman" w:cs="Times New Roman"/>
-          <w:b/>
-          <w:bCs/>
-          <w:sz w:val="24"/>
-          <w:szCs w:val="24"/>
-        </w:rPr>
-      </w:pPr>
-      <w:r>
-        <w:rPr>
-          <w:rFonts w:ascii="Times New Roman" w:hAnsi="Times New Roman" w:cs="Times New Roman"/>
-          <w:b/>
-          <w:bCs/>
-          <w:sz w:val="24"/>
-          <w:szCs w:val="24"/>
-        </w:rPr>
-        <w:t>Tóm Tắt</w:t>
-      </w:r>
-    </w:p>
-    <w:p>
-      <w:pPr>
-        <w:jc w:val="both"/>
-        <w:rPr>
-          <w:rFonts w:ascii="Times New Roman" w:hAnsi="Times New Roman" w:cs="Times New Roman"/>
-          <w:sz w:val="24"/>
-          <w:szCs w:val="24"/>
-        </w:rPr>
-      </w:pPr>
-      <w:r>
-        <w:rPr>
-          <w:rFonts w:ascii="Times New Roman" w:hAnsi="Times New Roman" w:cs="Times New Roman"/>
-          <w:sz w:val="24"/>
-          <w:szCs w:val="24"/>
-        </w:rPr>
-        <w:t>Việc sử dụng UAV (Unmanned Aerial Vehicles) không phép trong các khu vực hạn chế ngày càng trở thành mối đe dọa lớn đối với an ninh. Bài báo này đề xuất một hệ thống xác thực UAV sử dụng thuật toán mật mã siêu nhẹ để phân biệt UAV được cấp phép với các UAV không rõ nguồn gốc. Hệ thống sử dụng các thuật toán mật mã đối xứng nhẹ như Ascon để mã hóa thông tin xác thực, đảm bảo tính nhanh chóng và tiết kiệm năng lượng trong việc nhận diện UAV. Bài báo trình bày cấu trúc hệ thống, giao thức xác thực và các kết quả đánh giá thông qua mô phỏng phần cứng. Kết quả cho thấy hệ thống khả thi trong môi trường năng lượng thấp và có khả năng chống lại các cuộc tấn công giả mạo.</w:t>
-      </w:r>
-    </w:p>
-    <w:p>
-      <w:pPr>
-        <w:jc w:val="both"/>
-        <w:rPr>
-          <w:rFonts w:ascii="Times New Roman" w:hAnsi="Times New Roman" w:cs="Times New Roman"/>
-          <w:b/>
-          <w:bCs/>
-          <w:sz w:val="24"/>
-          <w:szCs w:val="24"/>
-        </w:rPr>
-      </w:pPr>
-      <w:r>
-        <w:rPr>
-          <w:rFonts w:ascii="Times New Roman" w:hAnsi="Times New Roman" w:cs="Times New Roman"/>
-          <w:b/>
-          <w:bCs/>
-          <w:sz w:val="24"/>
-          <w:szCs w:val="24"/>
-        </w:rPr>
-        <w:t>Từ khóa</w:t>
-      </w:r>
-    </w:p>
-    <w:p>
-      <w:pPr>
-        <w:jc w:val="both"/>
-        <w:rPr>
-          <w:rFonts w:ascii="Times New Roman" w:hAnsi="Times New Roman" w:cs="Times New Roman"/>
-          <w:sz w:val="24"/>
-          <w:szCs w:val="24"/>
-        </w:rPr>
-      </w:pPr>
-      <w:r>
-        <w:rPr>
-          <w:rFonts w:ascii="Times New Roman" w:hAnsi="Times New Roman" w:cs="Times New Roman"/>
-          <w:sz w:val="24"/>
-          <w:szCs w:val="24"/>
-        </w:rPr>
-        <w:t>Mật mã siêu nhẹ, xác thực UAV, bảo mật drone, bảo mật IoT.</w:t>
-      </w:r>
-    </w:p>
-    <w:p>
-      <w:pPr>
-        <w:jc w:val="both"/>
-        <w:rPr>
-          <w:rFonts w:ascii="Times New Roman" w:hAnsi="Times New Roman" w:cs="Times New Roman"/>
-          <w:b/>
-          <w:bCs/>
-          <w:sz w:val="24"/>
-          <w:szCs w:val="24"/>
-        </w:rPr>
-      </w:pPr>
-      <w:r>
-        <w:rPr>
-          <w:rFonts w:ascii="Times New Roman" w:hAnsi="Times New Roman" w:cs="Times New Roman"/>
-          <w:b/>
-          <w:bCs/>
-          <w:sz w:val="24"/>
-          <w:szCs w:val="24"/>
-        </w:rPr>
-        <w:t>1. Giới Thiệu</w:t>
-      </w:r>
-    </w:p>
-    <w:p>
-      <w:pPr>
-        <w:jc w:val="both"/>
-        <w:rPr>
-          <w:rFonts w:ascii="Times New Roman" w:hAnsi="Times New Roman" w:cs="Times New Roman"/>
-          <w:sz w:val="24"/>
-          <w:szCs w:val="24"/>
-        </w:rPr>
-      </w:pPr>
-      <w:r>
-        <w:rPr>
-          <w:rFonts w:ascii="Times New Roman" w:hAnsi="Times New Roman" w:cs="Times New Roman"/>
-          <w:sz w:val="24"/>
-          <w:szCs w:val="24"/>
-        </w:rPr>
-        <w:t>UAV đã trở thành một phần quan trọng trong nhiều lĩnh vực, từ giám sát an ninh cho đến giao thông vận tải. Tuy nhiên, sự xuất hiện của các UAV không phép, đặc biệt trong các khu vực hạn chế như sân bay, khu quân sự, và khu vực đô thị, đang gây ra những mối đe dọa nghiêm trọng. Các phương pháp phát hiện truyền thống như radar, RF và hình ảnh không thể xác định liệu một UAV có được cấp phép hay không. Bài báo này giới thiệu một giải pháp mật mã siêu nhẹ để mã hóa và xác thực danh tính UAV trong thời gian thực, giúp phân biệt giữa UAV được cấp phép và UAV không phép.</w:t>
-      </w:r>
-    </w:p>
-    <w:p>
-      <w:pPr>
-        <w:jc w:val="both"/>
-        <w:rPr>
-          <w:rFonts w:ascii="Times New Roman" w:hAnsi="Times New Roman" w:cs="Times New Roman"/>
-          <w:b/>
-          <w:bCs/>
-          <w:sz w:val="24"/>
-          <w:szCs w:val="24"/>
-        </w:rPr>
-      </w:pPr>
-      <w:r>
-        <w:rPr>
-          <w:rFonts w:ascii="Times New Roman" w:hAnsi="Times New Roman" w:cs="Times New Roman"/>
-          <w:b/>
-          <w:bCs/>
-          <w:sz w:val="24"/>
-          <w:szCs w:val="24"/>
-        </w:rPr>
-        <w:t>2. Các Nghiên Cứu Liên Quan</w:t>
+      <w:r>
+        <w:rPr>
+          <w:rFonts w:ascii="Times New Roman" w:hAnsi="Times New Roman" w:cs="Times New Roman"/>
+          <w:sz w:val="24"/>
+          <w:szCs w:val="24"/>
+        </w:rPr>
+        <w:t>kientv@epu.edu.vn</w:t>
+      </w:r>
+      <w:r>
+        <w:rPr>
+          <w:rFonts w:ascii="Times New Roman" w:hAnsi="Times New Roman" w:cs="Times New Roman"/>
+          <w:sz w:val="24"/>
+          <w:szCs w:val="24"/>
+        </w:rPr>
+        <w:t xml:space="preserve"> </w:t>
+      </w:r>
+    </w:p>
+    <w:p>
+      <w:pPr>
+        <w:jc w:val="both"/>
+        <w:rPr>
+          <w:rFonts w:ascii="Times New Roman" w:hAnsi="Times New Roman" w:cs="Times New Roman"/>
+          <w:b/>
+          <w:bCs/>
+          <w:sz w:val="24"/>
+          <w:szCs w:val="24"/>
+        </w:rPr>
+      </w:pPr>
+      <w:r>
+        <w:rPr>
+          <w:rFonts w:ascii="Times New Roman" w:hAnsi="Times New Roman" w:cs="Times New Roman"/>
+          <w:b/>
+          <w:bCs/>
+          <w:sz w:val="24"/>
+          <w:szCs w:val="24"/>
+        </w:rPr>
+        <w:t>Abstract</w:t>
+      </w:r>
+    </w:p>
+    <w:p>
+      <w:pPr>
+        <w:jc w:val="both"/>
+        <w:rPr>
+          <w:rFonts w:ascii="Times New Roman" w:hAnsi="Times New Roman" w:cs="Times New Roman"/>
+          <w:color w:val="EE0000"/>
+          <w:sz w:val="24"/>
+          <w:szCs w:val="24"/>
+        </w:rPr>
+      </w:pPr>
+      <w:r>
+        <w:rPr>
+          <w:rFonts w:ascii="Times New Roman" w:hAnsi="Times New Roman" w:cs="Times New Roman"/>
+          <w:color w:val="EE0000"/>
+          <w:sz w:val="24"/>
+          <w:szCs w:val="24"/>
+          <w:highlight w:val="yellow"/>
+        </w:rPr>
+        <w:t>Câu dẫn nhập</w:t>
+      </w:r>
+    </w:p>
+    <w:p>
+      <w:pPr>
+        <w:jc w:val="both"/>
+        <w:rPr>
+          <w:rFonts w:ascii="Times New Roman" w:hAnsi="Times New Roman" w:cs="Times New Roman"/>
+          <w:sz w:val="24"/>
+          <w:szCs w:val="24"/>
+        </w:rPr>
+      </w:pPr>
+      <w:r>
+        <w:rPr>
+          <w:rFonts w:ascii="Times New Roman" w:hAnsi="Times New Roman" w:cs="Times New Roman"/>
+          <w:sz w:val="24"/>
+          <w:szCs w:val="24"/>
+        </w:rPr>
+        <w:t>Trong bài báo này, chúng tôi đã thiết kế và triển khai một hệ thống …..</w:t>
+      </w:r>
+    </w:p>
+    <w:p>
+      <w:pPr>
+        <w:jc w:val="both"/>
+        <w:rPr>
+          <w:rFonts w:ascii="Times New Roman" w:hAnsi="Times New Roman" w:cs="Times New Roman"/>
+          <w:sz w:val="24"/>
+          <w:szCs w:val="24"/>
+        </w:rPr>
+      </w:pPr>
+      <w:r>
+        <w:rPr>
+          <w:rFonts w:ascii="Times New Roman" w:hAnsi="Times New Roman" w:cs="Times New Roman"/>
+          <w:sz w:val="24"/>
+          <w:szCs w:val="24"/>
+        </w:rPr>
+        <w:t>Bên cạnh đó, quá trình lồng ghép và chọn chuỗi lồng ghép …. Khó để giải mã</w:t>
+      </w:r>
+    </w:p>
+    <w:p>
+      <w:pPr>
+        <w:jc w:val="both"/>
+        <w:rPr>
+          <w:rFonts w:ascii="Times New Roman" w:hAnsi="Times New Roman" w:cs="Times New Roman"/>
+          <w:sz w:val="24"/>
+          <w:szCs w:val="24"/>
+        </w:rPr>
+      </w:pPr>
+      <w:r>
+        <w:rPr>
+          <w:rFonts w:ascii="Times New Roman" w:hAnsi="Times New Roman" w:cs="Times New Roman"/>
+          <w:sz w:val="24"/>
+          <w:szCs w:val="24"/>
+        </w:rPr>
+        <w:t>Kết quả thử nghiệm của hệ thống được đề xuất cho thấy kết quả khả quan có thể ứng dụng…</w:t>
+      </w:r>
+    </w:p>
+    <w:p>
+      <w:pPr>
+        <w:jc w:val="both"/>
+        <w:rPr>
+          <w:rFonts w:ascii="Times New Roman" w:hAnsi="Times New Roman" w:cs="Times New Roman"/>
+          <w:sz w:val="24"/>
+          <w:szCs w:val="24"/>
+        </w:rPr>
+      </w:pPr>
+      <w:r>
+        <w:rPr>
+          <w:rFonts w:ascii="Times New Roman" w:hAnsi="Times New Roman" w:cs="Times New Roman"/>
+          <w:sz w:val="24"/>
+          <w:szCs w:val="24"/>
+        </w:rPr>
+        <w:t xml:space="preserve">Hệ thống được phát triển và thử nghiệm trong thực tế cho các kết quả … khoảng cách, thời gian xác thực …. </w:t>
+      </w:r>
+    </w:p>
+    <w:p>
+      <w:pPr>
+        <w:jc w:val="both"/>
+        <w:rPr>
+          <w:rFonts w:ascii="Times New Roman" w:hAnsi="Times New Roman" w:cs="Times New Roman"/>
+          <w:b/>
+          <w:bCs/>
+          <w:sz w:val="24"/>
+          <w:szCs w:val="24"/>
+        </w:rPr>
+      </w:pPr>
+      <w:r>
+        <w:rPr>
+          <w:rFonts w:ascii="Times New Roman" w:hAnsi="Times New Roman" w:cs="Times New Roman"/>
+          <w:b/>
+          <w:bCs/>
+          <w:sz w:val="24"/>
+          <w:szCs w:val="24"/>
+        </w:rPr>
+        <w:t>Keywords</w:t>
+      </w:r>
+    </w:p>
+    <w:p>
+      <w:pPr>
+        <w:jc w:val="both"/>
+        <w:rPr>
+          <w:rFonts w:ascii="Times New Roman" w:hAnsi="Times New Roman" w:cs="Times New Roman"/>
+          <w:color w:val="EE0000"/>
+          <w:sz w:val="24"/>
+          <w:szCs w:val="24"/>
+        </w:rPr>
+      </w:pPr>
+      <w:r>
+        <w:rPr>
+          <w:rFonts w:ascii="Times New Roman" w:hAnsi="Times New Roman" w:cs="Times New Roman"/>
+          <w:color w:val="EE0000"/>
+          <w:sz w:val="24"/>
+          <w:szCs w:val="24"/>
+        </w:rPr>
+        <w:t>Lightweight cryptography, UAV authentication, drone security, low-power encryption, IoT security.</w:t>
+      </w:r>
+    </w:p>
+    <w:p>
+      <w:pPr>
+        <w:jc w:val="both"/>
+        <w:rPr>
+          <w:rFonts w:ascii="Times New Roman" w:hAnsi="Times New Roman" w:cs="Times New Roman"/>
+          <w:b/>
+          <w:bCs/>
+          <w:sz w:val="24"/>
+          <w:szCs w:val="24"/>
+        </w:rPr>
+      </w:pPr>
+      <w:r>
+        <w:rPr>
+          <w:rFonts w:ascii="Times New Roman" w:hAnsi="Times New Roman" w:cs="Times New Roman"/>
+          <w:b/>
+          <w:bCs/>
+          <w:sz w:val="24"/>
+          <w:szCs w:val="24"/>
+        </w:rPr>
+        <w:t>1. Introduction</w:t>
+      </w:r>
+    </w:p>
+    <w:p>
+      <w:pPr>
+        <w:jc w:val="both"/>
+        <w:rPr>
+          <w:rFonts w:ascii="Times New Roman" w:hAnsi="Times New Roman" w:cs="Times New Roman"/>
+          <w:sz w:val="24"/>
+          <w:szCs w:val="24"/>
+        </w:rPr>
+      </w:pPr>
+      <w:r>
+        <w:rPr>
+          <w:rFonts w:ascii="Times New Roman" w:hAnsi="Times New Roman" w:cs="Times New Roman"/>
+          <w:sz w:val="24"/>
+          <w:szCs w:val="24"/>
+        </w:rPr>
+        <w:t xml:space="preserve">UAV đã trở thành một phần quan trọng trong nhiều lĩnh vực, từ giám sát an ninh cho đến giao thông vận tải. Tuy nhiên, sự xuất hiện của các UAV không phép, đặc biệt trong các khu vực hạn chế như sân bay, khu quân sự, và khu vực đô thị, </w:t>
+      </w:r>
+      <w:r>
+        <w:rPr>
+          <w:rFonts w:ascii="Times New Roman" w:hAnsi="Times New Roman" w:cs="Times New Roman"/>
+          <w:sz w:val="24"/>
+          <w:szCs w:val="24"/>
+        </w:rPr>
+        <w:t xml:space="preserve">các khu vực tổ chức sự kiện đông người </w:t>
+      </w:r>
+      <w:r>
+        <w:rPr>
+          <w:rFonts w:ascii="Times New Roman" w:hAnsi="Times New Roman" w:cs="Times New Roman"/>
+          <w:sz w:val="24"/>
+          <w:szCs w:val="24"/>
+        </w:rPr>
+        <w:t>đang gây ra những mối đe dọa nghiêm trọng</w:t>
+      </w:r>
+      <w:r>
+        <w:rPr>
+          <w:rFonts w:ascii="Times New Roman" w:hAnsi="Times New Roman" w:cs="Times New Roman"/>
+          <w:sz w:val="24"/>
+          <w:szCs w:val="24"/>
+        </w:rPr>
+        <w:t xml:space="preserve"> [</w:t>
+      </w:r>
+      <w:r>
+        <w:rPr>
+          <w:rFonts w:ascii="Times New Roman" w:hAnsi="Times New Roman" w:cs="Times New Roman"/>
+          <w:color w:val="EE0000"/>
+          <w:sz w:val="24"/>
+          <w:szCs w:val="24"/>
+        </w:rPr>
+        <w:t>xxx</w:t>
+      </w:r>
+      <w:r>
+        <w:rPr>
+          <w:rFonts w:ascii="Times New Roman" w:hAnsi="Times New Roman" w:cs="Times New Roman"/>
+          <w:sz w:val="24"/>
+          <w:szCs w:val="24"/>
+        </w:rPr>
+        <w:t>]</w:t>
+      </w:r>
+      <w:r>
+        <w:rPr>
+          <w:rFonts w:ascii="Times New Roman" w:hAnsi="Times New Roman" w:cs="Times New Roman"/>
+          <w:sz w:val="24"/>
+          <w:szCs w:val="24"/>
+        </w:rPr>
+        <w:t>. Các phương pháp phát hiện truyền thống như radar, RF</w:t>
+      </w:r>
+      <w:r>
+        <w:rPr>
+          <w:rFonts w:ascii="Times New Roman" w:hAnsi="Times New Roman" w:cs="Times New Roman"/>
+          <w:sz w:val="24"/>
+          <w:szCs w:val="24"/>
+        </w:rPr>
+        <w:t>, auscostic</w:t>
+      </w:r>
+      <w:r>
+        <w:rPr>
+          <w:rFonts w:ascii="Times New Roman" w:hAnsi="Times New Roman" w:cs="Times New Roman"/>
+          <w:sz w:val="24"/>
+          <w:szCs w:val="24"/>
+        </w:rPr>
+        <w:t xml:space="preserve"> và hình ảnh </w:t>
+      </w:r>
+      <w:r>
+        <w:rPr>
+          <w:rFonts w:ascii="Times New Roman" w:hAnsi="Times New Roman" w:cs="Times New Roman"/>
+          <w:sz w:val="24"/>
+          <w:szCs w:val="24"/>
+        </w:rPr>
+        <w:t>rất khó để</w:t>
+      </w:r>
+      <w:r>
+        <w:rPr>
+          <w:rFonts w:ascii="Times New Roman" w:hAnsi="Times New Roman" w:cs="Times New Roman"/>
+          <w:sz w:val="24"/>
+          <w:szCs w:val="24"/>
+        </w:rPr>
+        <w:t xml:space="preserve"> xác định liệu một UAV có được cấp phép hay không</w:t>
+      </w:r>
+      <w:r>
+        <w:rPr>
+          <w:rFonts w:ascii="Times New Roman" w:hAnsi="Times New Roman" w:cs="Times New Roman"/>
+          <w:sz w:val="24"/>
+          <w:szCs w:val="24"/>
+        </w:rPr>
+        <w:t xml:space="preserve"> [</w:t>
+      </w:r>
+      <w:r>
+        <w:rPr>
+          <w:rFonts w:ascii="Times New Roman" w:hAnsi="Times New Roman" w:cs="Times New Roman"/>
+          <w:color w:val="EE0000"/>
+          <w:sz w:val="24"/>
+          <w:szCs w:val="24"/>
+        </w:rPr>
+        <w:t>xxx</w:t>
+      </w:r>
+      <w:r>
+        <w:rPr>
+          <w:rFonts w:ascii="Times New Roman" w:hAnsi="Times New Roman" w:cs="Times New Roman"/>
+          <w:sz w:val="24"/>
+          <w:szCs w:val="24"/>
+        </w:rPr>
+        <w:t>]</w:t>
+      </w:r>
+      <w:r>
+        <w:rPr>
+          <w:rFonts w:ascii="Times New Roman" w:hAnsi="Times New Roman" w:cs="Times New Roman"/>
+          <w:sz w:val="24"/>
+          <w:szCs w:val="24"/>
+        </w:rPr>
+        <w:t xml:space="preserve">. </w:t>
+      </w:r>
+      <w:r>
+        <w:rPr>
+          <w:rFonts w:ascii="Times New Roman" w:hAnsi="Times New Roman" w:cs="Times New Roman"/>
+          <w:sz w:val="24"/>
+          <w:szCs w:val="24"/>
+        </w:rPr>
+        <w:t xml:space="preserve">Do đó, nhu cầu phát triển các hệ thống hỗ trợ cho việc phân biệt drone được cấp phép và không được cấp phép là rất quan trọng trong giai đoạn hiện nay. </w:t>
+      </w:r>
+      <w:r>
+        <w:rPr>
+          <w:rFonts w:ascii="Times New Roman" w:hAnsi="Times New Roman" w:cs="Times New Roman"/>
+          <w:sz w:val="24"/>
+          <w:szCs w:val="24"/>
+        </w:rPr>
+        <w:t xml:space="preserve">Để giải quyết </w:t>
+      </w:r>
+      <w:r>
+        <w:rPr>
+          <w:rFonts w:ascii="Times New Roman" w:hAnsi="Times New Roman" w:cs="Times New Roman"/>
+          <w:sz w:val="24"/>
+          <w:szCs w:val="24"/>
+        </w:rPr>
+        <w:t>vấn đề</w:t>
+      </w:r>
+      <w:r>
+        <w:rPr>
+          <w:rFonts w:ascii="Times New Roman" w:hAnsi="Times New Roman" w:cs="Times New Roman"/>
+          <w:sz w:val="24"/>
+          <w:szCs w:val="24"/>
+        </w:rPr>
+        <w:t xml:space="preserve"> này, cần </w:t>
+      </w:r>
+      <w:r>
+        <w:rPr>
+          <w:rFonts w:ascii="Times New Roman" w:hAnsi="Times New Roman" w:cs="Times New Roman"/>
+          <w:sz w:val="24"/>
+          <w:szCs w:val="24"/>
+        </w:rPr>
+        <w:t>có một giải pháp xác thực hiệu quả để có thể nhanh chóng nhận diện các drone được cấp phép.</w:t>
+      </w:r>
+    </w:p>
+    <w:p>
+      <w:pPr>
+        <w:jc w:val="both"/>
+        <w:rPr>
+          <w:rFonts w:ascii="Times New Roman" w:hAnsi="Times New Roman" w:cs="Times New Roman"/>
+          <w:sz w:val="24"/>
+          <w:szCs w:val="24"/>
+        </w:rPr>
+      </w:pPr>
+    </w:p>
+    <w:p>
+      <w:pPr>
+        <w:jc w:val="both"/>
+        <w:rPr>
+          <w:rFonts w:ascii="Times New Roman" w:hAnsi="Times New Roman" w:cs="Times New Roman"/>
+          <w:sz w:val="24"/>
+          <w:szCs w:val="24"/>
+        </w:rPr>
+      </w:pPr>
+      <w:r>
+        <w:rPr>
+          <w:rFonts w:ascii="Times New Roman" w:hAnsi="Times New Roman" w:cs="Times New Roman"/>
+          <w:sz w:val="24"/>
+          <w:szCs w:val="24"/>
+        </w:rPr>
+        <w:t>Các thuật toán mã hóa nâng cao đóng vai trò quan trọng trong việc bảo vệ việc truyền tải dữ liệu</w:t>
+      </w:r>
+      <w:r>
+        <w:rPr>
+          <w:rFonts w:ascii="Times New Roman" w:hAnsi="Times New Roman" w:cs="Times New Roman"/>
+          <w:sz w:val="24"/>
+          <w:szCs w:val="24"/>
+        </w:rPr>
+        <w:t xml:space="preserve">, chống giả mạo. Các kỹ thuật mã hóa truyền thống như </w:t>
+      </w:r>
+      <w:r>
+        <w:rPr>
+          <w:rFonts w:ascii="Times New Roman" w:hAnsi="Times New Roman" w:cs="Times New Roman"/>
+          <w:sz w:val="24"/>
+          <w:szCs w:val="24"/>
+        </w:rPr>
+        <w:t>Tiêu chuẩn Mã hóa Tiên tiến (AES), băm, mã hóa Rivest–Shamir–Adleman (RSA), và Mật mã Đường cong Elliptic (ECC) [4], là các kỹ thuật này chỉ phù hợp với các hệ thống có khả năng hợp lý về năng lượng, bộ nhớ và xử lý. Điều này lại không tương thích với các thiết bị hoặc cảm biến IoT, nơi các thiết bị này thường bị hạn chế về tài nguyên và năng lực [5–8].</w:t>
+      </w:r>
+    </w:p>
+    <w:p>
+      <w:pPr>
+        <w:jc w:val="both"/>
+        <w:rPr>
+          <w:rFonts w:ascii="Times New Roman" w:hAnsi="Times New Roman" w:cs="Times New Roman"/>
+          <w:sz w:val="24"/>
+          <w:szCs w:val="24"/>
+        </w:rPr>
+      </w:pPr>
+    </w:p>
+    <w:p>
+      <w:pPr>
+        <w:jc w:val="both"/>
+        <w:rPr>
+          <w:rFonts w:ascii="Times New Roman" w:hAnsi="Times New Roman" w:cs="Times New Roman"/>
+          <w:sz w:val="24"/>
+          <w:szCs w:val="24"/>
+        </w:rPr>
+      </w:pPr>
+    </w:p>
+    <w:p>
+      <w:pPr>
+        <w:jc w:val="both"/>
+        <w:rPr>
+          <w:rFonts w:ascii="Times New Roman" w:hAnsi="Times New Roman" w:cs="Times New Roman"/>
+          <w:sz w:val="24"/>
+          <w:szCs w:val="24"/>
+        </w:rPr>
+      </w:pPr>
+    </w:p>
+    <w:p>
+      <w:pPr>
+        <w:jc w:val="both"/>
+        <w:rPr>
+          <w:rFonts w:ascii="Times New Roman" w:hAnsi="Times New Roman" w:cs="Times New Roman"/>
+          <w:sz w:val="24"/>
+          <w:szCs w:val="24"/>
+        </w:rPr>
+      </w:pPr>
+    </w:p>
+    <w:p>
+      <w:pPr>
+        <w:jc w:val="both"/>
+        <w:rPr>
+          <w:rFonts w:ascii="Times New Roman" w:hAnsi="Times New Roman" w:cs="Times New Roman"/>
+          <w:sz w:val="24"/>
+          <w:szCs w:val="24"/>
+        </w:rPr>
+      </w:pPr>
+    </w:p>
+    <w:p>
+      <w:pPr>
+        <w:jc w:val="both"/>
+        <w:rPr>
+          <w:rFonts w:ascii="Times New Roman" w:hAnsi="Times New Roman" w:cs="Times New Roman"/>
+          <w:sz w:val="24"/>
+          <w:szCs w:val="24"/>
+        </w:rPr>
+      </w:pPr>
+      <w:r>
+        <w:rPr>
+          <w:rFonts w:ascii="Times New Roman" w:hAnsi="Times New Roman" w:cs="Times New Roman"/>
+          <w:sz w:val="24"/>
+          <w:szCs w:val="24"/>
+        </w:rPr>
+        <w:t xml:space="preserve">Hệ thống này có thể cung cấp thông tin rất hữu ích cho việc quản lý các drone cũng như thông tin cho các thiết bị chế áp các drone không được cấp phép. Hiện nay, các phương pháp nhận dạng drone </w:t>
+      </w:r>
+    </w:p>
+    <w:p>
+      <w:pPr>
+        <w:jc w:val="both"/>
+        <w:rPr>
+          <w:rFonts w:ascii="Times New Roman" w:hAnsi="Times New Roman" w:cs="Times New Roman"/>
+          <w:sz w:val="24"/>
+          <w:szCs w:val="24"/>
+        </w:rPr>
+      </w:pPr>
+    </w:p>
+    <w:p>
+      <w:pPr>
+        <w:jc w:val="both"/>
+        <w:rPr>
+          <w:rFonts w:ascii="Times New Roman" w:hAnsi="Times New Roman" w:cs="Times New Roman"/>
+          <w:sz w:val="24"/>
+          <w:szCs w:val="24"/>
+        </w:rPr>
+      </w:pPr>
+    </w:p>
+    <w:p>
+      <w:pPr>
+        <w:jc w:val="both"/>
+        <w:rPr>
+          <w:rFonts w:ascii="Times New Roman" w:hAnsi="Times New Roman" w:cs="Times New Roman"/>
+          <w:sz w:val="24"/>
+          <w:szCs w:val="24"/>
+        </w:rPr>
+      </w:pPr>
+      <w:r>
+        <w:rPr>
+          <w:rFonts w:ascii="Times New Roman" w:hAnsi="Times New Roman" w:cs="Times New Roman"/>
+          <w:sz w:val="24"/>
+          <w:szCs w:val="24"/>
+        </w:rPr>
+        <w:t>Bài báo này giới thiệu một giải pháp mật mã siêu nhẹ để mã hóa và xác thực danh tính UAV trong thời gian thực, giúp phân biệt giữa UAV được cấp phép và UAV không phép.</w:t>
+      </w:r>
+    </w:p>
+    <w:p>
+      <w:pPr>
+        <w:jc w:val="both"/>
+        <w:rPr>
+          <w:rFonts w:ascii="Times New Roman" w:hAnsi="Times New Roman" w:cs="Times New Roman"/>
+          <w:b/>
+          <w:bCs/>
+          <w:sz w:val="24"/>
+          <w:szCs w:val="24"/>
+        </w:rPr>
+      </w:pPr>
+      <w:r>
+        <w:rPr>
+          <w:rFonts w:ascii="Times New Roman" w:hAnsi="Times New Roman" w:cs="Times New Roman"/>
+          <w:b/>
+          <w:bCs/>
+          <w:sz w:val="24"/>
+          <w:szCs w:val="24"/>
+        </w:rPr>
+        <w:t>2. Background and Related Work</w:t>
+      </w:r>
+    </w:p>
+    <w:p>
+      <w:pPr>
+        <w:jc w:val="both"/>
+        <w:rPr>
+          <w:rFonts w:ascii="Times New Roman" w:hAnsi="Times New Roman" w:cs="Times New Roman"/>
+          <w:b/>
+          <w:bCs/>
+          <w:sz w:val="24"/>
+          <w:szCs w:val="24"/>
+        </w:rPr>
+      </w:pPr>
+      <w:r>
+        <w:rPr>
+          <w:rFonts w:ascii="Times New Roman" w:hAnsi="Times New Roman" w:cs="Times New Roman"/>
+          <w:b/>
+          <w:bCs/>
+          <w:sz w:val="24"/>
+          <w:szCs w:val="24"/>
+        </w:rPr>
+        <w:t>3. Proposed System Architecture</w:t>
+      </w:r>
+    </w:p>
+    <w:p>
+      <w:pPr>
+        <w:jc w:val="both"/>
+        <w:rPr>
+          <w:rFonts w:ascii="Times New Roman" w:hAnsi="Times New Roman" w:cs="Times New Roman"/>
+          <w:b/>
+          <w:bCs/>
+          <w:sz w:val="24"/>
+          <w:szCs w:val="24"/>
+        </w:rPr>
+      </w:pPr>
+      <w:r>
+        <w:rPr>
+          <w:rFonts w:ascii="Times New Roman" w:hAnsi="Times New Roman" w:cs="Times New Roman"/>
+          <w:b/>
+          <w:bCs/>
+          <w:sz w:val="24"/>
+          <w:szCs w:val="24"/>
+        </w:rPr>
+        <w:t>4</w:t>
+      </w:r>
+      <w:r>
+        <w:rPr>
+          <w:rFonts w:ascii="Times New Roman" w:hAnsi="Times New Roman" w:cs="Times New Roman"/>
+          <w:b/>
+          <w:bCs/>
+          <w:sz w:val="24"/>
+          <w:szCs w:val="24"/>
+        </w:rPr>
+        <w:t>. Implementation and Experimental Setup</w:t>
+      </w:r>
+    </w:p>
+    <w:p>
+      <w:pPr>
+        <w:jc w:val="both"/>
+        <w:rPr>
+          <w:rFonts w:ascii="Times New Roman" w:hAnsi="Times New Roman" w:cs="Times New Roman"/>
+          <w:b/>
+          <w:bCs/>
+          <w:sz w:val="24"/>
+          <w:szCs w:val="24"/>
+        </w:rPr>
+      </w:pPr>
+      <w:r>
+        <w:rPr>
+          <w:rFonts w:ascii="Times New Roman" w:hAnsi="Times New Roman" w:cs="Times New Roman"/>
+          <w:b/>
+          <w:bCs/>
+          <w:sz w:val="24"/>
+          <w:szCs w:val="24"/>
+        </w:rPr>
+        <w:t>5</w:t>
+      </w:r>
+      <w:r>
+        <w:rPr>
+          <w:rFonts w:ascii="Times New Roman" w:hAnsi="Times New Roman" w:cs="Times New Roman"/>
+          <w:b/>
+          <w:bCs/>
+          <w:sz w:val="24"/>
+          <w:szCs w:val="24"/>
+        </w:rPr>
+        <w:t>. Results and Analysis</w:t>
+      </w:r>
+    </w:p>
+    <w:p>
+      <w:pPr>
+        <w:jc w:val="both"/>
+        <w:rPr>
+          <w:rFonts w:ascii="Times New Roman" w:hAnsi="Times New Roman" w:cs="Times New Roman"/>
+          <w:b/>
+          <w:bCs/>
+          <w:sz w:val="24"/>
+          <w:szCs w:val="24"/>
+        </w:rPr>
+      </w:pPr>
+      <w:r>
+        <w:rPr>
+          <w:rFonts w:ascii="Times New Roman" w:hAnsi="Times New Roman" w:cs="Times New Roman"/>
+          <w:b/>
+          <w:bCs/>
+          <w:sz w:val="24"/>
+          <w:szCs w:val="24"/>
+        </w:rPr>
+        <w:t>6</w:t>
+      </w:r>
+      <w:r>
+        <w:rPr>
+          <w:rFonts w:ascii="Times New Roman" w:hAnsi="Times New Roman" w:cs="Times New Roman"/>
+          <w:b/>
+          <w:bCs/>
+          <w:sz w:val="24"/>
+          <w:szCs w:val="24"/>
+        </w:rPr>
+        <w:t>. Conclusion and Future Work</w:t>
       </w:r>
     </w:p>
     <w:p>
@@ -334,65 +826,65 @@
           <w:sz w:val="24"/>
           <w:szCs w:val="24"/>
         </w:rPr>
+        <w:t>3.2 Giao Thức Xác Thực</w:t>
+      </w:r>
+    </w:p>
+    <w:p>
+      <w:pPr>
+        <w:jc w:val="both"/>
+        <w:rPr>
+          <w:rFonts w:ascii="Times New Roman" w:hAnsi="Times New Roman" w:cs="Times New Roman"/>
+          <w:sz w:val="24"/>
+          <w:szCs w:val="24"/>
+        </w:rPr>
+      </w:pPr>
+      <w:r>
+        <w:rPr>
+          <w:rFonts w:ascii="Times New Roman" w:hAnsi="Times New Roman" w:cs="Times New Roman"/>
+          <w:sz w:val="24"/>
+          <w:szCs w:val="24"/>
+        </w:rPr>
+        <w:t>Mỗi UAV được cài sẵn một khóa đối xứng duy nhất. Quá trình xác thực bao gồm việc GCS gửi một nonce, UAV mã hóa nonce này bằng khóa đối xứng và thuật toán Ascon, rồi gửi lại tag đã mã hóa. GCS giải mã và kiểm tra tính hợp lệ của tag trước khi quyết định cho phép UAV tiếp tục bay. Cơ chế bảo vệ chống lại các cuộc tấn công lặp lại (replay attack) được thực hiện qua việc kiểm tra độ tươi mới của nonce.</w:t>
+      </w:r>
+    </w:p>
+    <w:p>
+      <w:pPr>
+        <w:jc w:val="both"/>
+        <w:rPr>
+          <w:rFonts w:ascii="Times New Roman" w:hAnsi="Times New Roman" w:cs="Times New Roman"/>
+          <w:b/>
+          <w:bCs/>
+          <w:sz w:val="24"/>
+          <w:szCs w:val="24"/>
+        </w:rPr>
+      </w:pPr>
+      <w:r>
+        <w:rPr>
+          <w:rFonts w:ascii="Times New Roman" w:hAnsi="Times New Roman" w:cs="Times New Roman"/>
+          <w:b/>
+          <w:bCs/>
+          <w:sz w:val="24"/>
+          <w:szCs w:val="24"/>
+        </w:rPr>
+        <w:t>3.3 Lựa Chọn Thuật Toán</w:t>
+      </w:r>
+    </w:p>
+    <w:p>
+      <w:pPr>
+        <w:jc w:val="both"/>
+        <w:rPr>
+          <w:rFonts w:ascii="Times New Roman" w:hAnsi="Times New Roman" w:cs="Times New Roman"/>
+          <w:sz w:val="24"/>
+          <w:szCs w:val="24"/>
+        </w:rPr>
+      </w:pPr>
+      <w:r>
+        <w:rPr>
+          <w:rFonts w:ascii="Times New Roman" w:hAnsi="Times New Roman" w:cs="Times New Roman"/>
+          <w:sz w:val="24"/>
+          <w:szCs w:val="24"/>
+        </w:rPr>
         <w:lastRenderedPageBreak/>
-        <w:t>3.2 Giao Thức Xác Thực</w:t>
-      </w:r>
-    </w:p>
-    <w:p>
-      <w:pPr>
-        <w:jc w:val="both"/>
-        <w:rPr>
-          <w:rFonts w:ascii="Times New Roman" w:hAnsi="Times New Roman" w:cs="Times New Roman"/>
-          <w:sz w:val="24"/>
-          <w:szCs w:val="24"/>
-        </w:rPr>
-      </w:pPr>
-      <w:r>
-        <w:rPr>
-          <w:rFonts w:ascii="Times New Roman" w:hAnsi="Times New Roman" w:cs="Times New Roman"/>
-          <w:sz w:val="24"/>
-          <w:szCs w:val="24"/>
-        </w:rPr>
-        <w:t>Mỗi UAV được cài sẵn một khóa đối xứng duy nhất. Quá trình xác thực bao gồm việc GCS gửi một nonce, UAV mã hóa nonce này bằng khóa đối xứng và thuật toán Ascon, rồi gửi lại tag đã mã hóa. GCS giải mã và kiểm tra tính hợp lệ của tag trước khi quyết định cho phép UAV tiếp tục bay. Cơ chế bảo vệ chống lại các cuộc tấn công lặp lại (replay attack) được thực hiện qua việc kiểm tra độ tươi mới của nonce.</w:t>
-      </w:r>
-    </w:p>
-    <w:p>
-      <w:pPr>
-        <w:jc w:val="both"/>
-        <w:rPr>
-          <w:rFonts w:ascii="Times New Roman" w:hAnsi="Times New Roman" w:cs="Times New Roman"/>
-          <w:b/>
-          <w:bCs/>
-          <w:sz w:val="24"/>
-          <w:szCs w:val="24"/>
-        </w:rPr>
-      </w:pPr>
-      <w:r>
-        <w:rPr>
-          <w:rFonts w:ascii="Times New Roman" w:hAnsi="Times New Roman" w:cs="Times New Roman"/>
-          <w:b/>
-          <w:bCs/>
-          <w:sz w:val="24"/>
-          <w:szCs w:val="24"/>
-        </w:rPr>
-        <w:t>3.3 Lựa Chọn Thuật Toán</w:t>
-      </w:r>
-    </w:p>
-    <w:p>
-      <w:pPr>
-        <w:jc w:val="both"/>
-        <w:rPr>
-          <w:rFonts w:ascii="Times New Roman" w:hAnsi="Times New Roman" w:cs="Times New Roman"/>
-          <w:sz w:val="24"/>
-          <w:szCs w:val="24"/>
-        </w:rPr>
-      </w:pPr>
-      <w:r>
-        <w:rPr>
-          <w:rFonts w:ascii="Times New Roman" w:hAnsi="Times New Roman" w:cs="Times New Roman"/>
-          <w:sz w:val="24"/>
-          <w:szCs w:val="24"/>
-        </w:rPr>
         <w:t>Chúng tôi đã thử nghiệm nhiều thuật toán mật mã siêu nhẹ bao gồm PRESENT, SPECK và Ascon. Sau khi đánh giá, Ascon được chọn vì nó có sự cân bằng tốt nhất giữa tốc độ, tiết kiệm năng lượng và khả năng kháng lượng tử. Chế độ mã hóa kết hợp của Ascon giúp đảm bảo cả tính bảo mật và tính toàn vẹn của thông tin.</w:t>
       </w:r>
     </w:p>
@@ -893,7 +1385,6 @@
                 <w:sz w:val="24"/>
                 <w:szCs w:val="24"/>
               </w:rPr>
-              <w:lastRenderedPageBreak/>
               <w:t>Ascon</w:t>
             </w:r>
           </w:p>
@@ -1057,6 +1548,7 @@
           <w:sz w:val="24"/>
           <w:szCs w:val="24"/>
         </w:rPr>
+        <w:lastRenderedPageBreak/>
         <w:t xml:space="preserve">Giao thức xác thực dựa trên mô hình </w:t>
       </w:r>
       <w:r>
@@ -1424,47 +1916,35 @@
           <w:szCs w:val="24"/>
         </w:rPr>
         <w:lastRenderedPageBreak/>
-        <w:t>Lightweight Cryptographic Authentication for Authorized UAV Identification in Low-Altitude Airspace Surveillance Systems</w:t>
-      </w:r>
-    </w:p>
-    <w:p>
-      <w:pPr>
-        <w:jc w:val="both"/>
-        <w:rPr>
-          <w:rFonts w:ascii="Times New Roman" w:hAnsi="Times New Roman" w:cs="Times New Roman"/>
-          <w:b/>
-          <w:bCs/>
-          <w:sz w:val="24"/>
-          <w:szCs w:val="24"/>
-        </w:rPr>
-      </w:pPr>
-      <w:r>
-        <w:rPr>
-          <w:rFonts w:ascii="Times New Roman" w:hAnsi="Times New Roman" w:cs="Times New Roman"/>
-          <w:b/>
-          <w:bCs/>
-          <w:sz w:val="24"/>
-          <w:szCs w:val="24"/>
-        </w:rPr>
-        <w:t>Nguyễn Văn A, Trần Thị B</w:t>
-      </w:r>
-    </w:p>
-    <w:p>
-      <w:pPr>
-        <w:jc w:val="both"/>
-        <w:rPr>
-          <w:rFonts w:ascii="Times New Roman" w:hAnsi="Times New Roman" w:cs="Times New Roman"/>
-          <w:sz w:val="24"/>
-          <w:szCs w:val="24"/>
-        </w:rPr>
-      </w:pPr>
-      <w:r>
-        <w:rPr>
-          <w:rFonts w:ascii="Times New Roman" w:hAnsi="Times New Roman" w:cs="Times New Roman"/>
-          <w:sz w:val="24"/>
-          <w:szCs w:val="24"/>
-        </w:rPr>
-        <w:t>Viện Công nghệ Không gian và Quốc phòng</w:t>
+        <w:t xml:space="preserve">Optimized Lightweight Security for Drone Authentication in LoRa Communication Systems </w:t>
+      </w:r>
+      <w:r>
+        <w:rPr>
+          <w:rFonts w:ascii="Times New Roman" w:hAnsi="Times New Roman" w:cs="Times New Roman"/>
+          <w:b/>
+          <w:bCs/>
+          <w:sz w:val="24"/>
+          <w:szCs w:val="24"/>
+        </w:rPr>
+        <w:t>Tran Vu Kien</w:t>
+      </w:r>
+    </w:p>
+    <w:p>
+      <w:pPr>
+        <w:jc w:val="both"/>
+        <w:rPr>
+          <w:rFonts w:ascii="Times New Roman" w:hAnsi="Times New Roman" w:cs="Times New Roman"/>
+          <w:sz w:val="24"/>
+          <w:szCs w:val="24"/>
+        </w:rPr>
+      </w:pPr>
+      <w:r>
+        <w:rPr>
+          <w:rFonts w:ascii="Times New Roman" w:hAnsi="Times New Roman" w:cs="Times New Roman"/>
+          <w:sz w:val="24"/>
+          <w:szCs w:val="24"/>
+        </w:rPr>
+        <w:t>Electric Power University</w:t>
       </w:r>
     </w:p>
     <w:p>
@@ -1484,17 +1964,22 @@
         </w:rPr>
         <w:t xml:space="preserve">Email: </w:t>
       </w:r>
-      <w:hyperlink r:id="rId6" w:history="1">
-        <w:r>
-          <w:rPr>
-            <w:rStyle w:val="Hyperlink"/>
-            <w:rFonts w:ascii="Times New Roman" w:hAnsi="Times New Roman" w:cs="Times New Roman"/>
-            <w:sz w:val="24"/>
-            <w:szCs w:val="24"/>
-          </w:rPr>
-          <w:t>nguyenvana@domain.vn</w:t>
-        </w:r>
-      </w:hyperlink>
+      <w:r>
+        <w:rPr>
+          <w:rFonts w:ascii="Times New Roman" w:hAnsi="Times New Roman" w:cs="Times New Roman"/>
+          <w:sz w:val="24"/>
+          <w:szCs w:val="24"/>
+        </w:rPr>
+        <w:t>kientv@epu.edu.vn</w:t>
+      </w:r>
+      <w:r>
+        <w:rPr>
+          <w:rFonts w:ascii="Times New Roman" w:hAnsi="Times New Roman" w:cs="Times New Roman"/>
+          <w:sz w:val="24"/>
+          <w:szCs w:val="24"/>
+        </w:rPr>
+        <w:t xml:space="preserve"> </w:t>
+      </w:r>
     </w:p>
     <w:p>
       <w:pPr>
@@ -1523,17 +2008,29 @@
         <w:jc w:val="both"/>
         <w:rPr>
           <w:rFonts w:ascii="Times New Roman" w:hAnsi="Times New Roman" w:cs="Times New Roman"/>
-          <w:sz w:val="24"/>
-          <w:szCs w:val="24"/>
-        </w:rPr>
-      </w:pPr>
-      <w:r>
-        <w:rPr>
-          <w:rFonts w:ascii="Times New Roman" w:hAnsi="Times New Roman" w:cs="Times New Roman"/>
-          <w:sz w:val="24"/>
-          <w:szCs w:val="24"/>
-        </w:rPr>
-        <w:t>The increasing deployment of unauthorized unmanned aerial vehicles (UAVs) in restricted zones presents a significant security threat. This paper proposes a lightweight cryptographic authentication framework to distinguish permitted UAVs from rogue entities in real-time. By integrating symmetric lightweight ciphers into UAV communication, our system enables rapid and energy-efficient identity verification. We present the architecture, authentication protocol, and evaluation metrics based on embedded hardware simulations. The results demonstrate feasibility in low-power environments and strong resilience against replay and spoofing attacks.</w:t>
+          <w:b/>
+          <w:bCs/>
+          <w:sz w:val="24"/>
+          <w:szCs w:val="24"/>
+        </w:rPr>
+      </w:pPr>
+      <w:r>
+        <w:rPr>
+          <w:rFonts w:ascii="Times New Roman" w:hAnsi="Times New Roman" w:cs="Times New Roman"/>
+          <w:sz w:val="24"/>
+          <w:szCs w:val="24"/>
+        </w:rPr>
+        <w:t>The increasing adoption of drones in various industries, coupled with the growing reliance on LoRa (Long Range) communication for low-power, long-distance connectivity, underscores the need for robust and efficient security solutions. Traditional cryptographic approaches often fail to meet the stringent constraints of drone systems due to limited computational power and energy resources. This paper presents an optimized lightweight security framework tailored for drone authentication in LoRa communication systems. The proposed solution leverages lightweight cryptographic algorithms to ensure secure and efficient authentication without compromising the drones' performance or battery life. By analyzing the unique requirements of LoRa-enabled drone communication, we design and implement a cryptographic protocol that balances security strength, computational efficiency, and resource usage. The framework is evaluated under various scenarios, including different network topologies, authentication loads, and potential attack vectors. Results demonstrate the protocol’s resilience to common cyber threats, its adaptability to dynamic drone networks, and its minimal impact on latency and energy consumption. This research contributes to advancing the state-of-the-art in secure IoT communications, paving the way for scalable, secure, and energy-efficient drone applications in diverse sectors such as agriculture, logistics, and disaster management.</w:t>
+      </w:r>
+      <w:r>
+        <w:rPr>
+          <w:rFonts w:ascii="Times New Roman" w:hAnsi="Times New Roman" w:cs="Times New Roman"/>
+          <w:b/>
+          <w:bCs/>
+          <w:sz w:val="24"/>
+          <w:szCs w:val="24"/>
+        </w:rPr>
+        <w:t xml:space="preserve"> </w:t>
       </w:r>
     </w:p>
     <w:p>
@@ -1563,13 +2060,15 @@
         <w:jc w:val="both"/>
         <w:rPr>
           <w:rFonts w:ascii="Times New Roman" w:hAnsi="Times New Roman" w:cs="Times New Roman"/>
-          <w:sz w:val="24"/>
-          <w:szCs w:val="24"/>
-        </w:rPr>
-      </w:pPr>
-      <w:r>
-        <w:rPr>
-          <w:rFonts w:ascii="Times New Roman" w:hAnsi="Times New Roman" w:cs="Times New Roman"/>
+          <w:color w:val="EE0000"/>
+          <w:sz w:val="24"/>
+          <w:szCs w:val="24"/>
+        </w:rPr>
+      </w:pPr>
+      <w:r>
+        <w:rPr>
+          <w:rFonts w:ascii="Times New Roman" w:hAnsi="Times New Roman" w:cs="Times New Roman"/>
+          <w:color w:val="EE0000"/>
           <w:sz w:val="24"/>
           <w:szCs w:val="24"/>
         </w:rPr>
@@ -1675,6 +2174,7 @@
           <w:sz w:val="24"/>
           <w:szCs w:val="24"/>
         </w:rPr>
+        <w:lastRenderedPageBreak/>
         <w:t>3. Proposed System Architecture</w:t>
       </w:r>
     </w:p>
@@ -1737,7 +2237,6 @@
           <w:sz w:val="24"/>
           <w:szCs w:val="24"/>
         </w:rPr>
-        <w:lastRenderedPageBreak/>
         <w:t>3.2 Authentication Protocol</w:t>
       </w:r>
     </w:p>
@@ -1962,7 +2461,7 @@
         </w:rPr>
         <w:t xml:space="preserve">NIST. (2023). Lightweight Cryptography Project. </w:t>
       </w:r>
-      <w:hyperlink r:id="rId7" w:history="1">
+      <w:hyperlink r:id="rId5" w:history="1">
         <w:r>
           <w:rPr>
             <w:rStyle w:val="Hyperlink"/>
@@ -2015,6 +2514,7 @@
           <w:sz w:val="24"/>
           <w:szCs w:val="24"/>
         </w:rPr>
+        <w:lastRenderedPageBreak/>
         <w:t>Beaulieu et al. (2013). The SIMON and SPECK lightweight block ciphers. Cryptology ePrint Archive.</w:t>
       </w:r>
     </w:p>
@@ -2099,7 +2599,6 @@
           <w:sz w:val="24"/>
           <w:szCs w:val="24"/>
         </w:rPr>
-        <w:lastRenderedPageBreak/>
         <w:t xml:space="preserve">To evaluate the feasibility of different lightweight cryptographic algorithms in UAV systems, we simulated the authentication time and energy consumption on constrained microcontrollers. The algorithms tested include </w:t>
       </w:r>
       <w:r>
@@ -2817,6 +3316,7 @@
           <w:sz w:val="24"/>
           <w:szCs w:val="24"/>
         </w:rPr>
+        <w:lastRenderedPageBreak/>
         <w:t>To further improve UAV identification security, several research directions are proposed:</w:t>
       </w:r>
     </w:p>
@@ -2905,7 +3405,6 @@
           <w:sz w:val="24"/>
           <w:szCs w:val="24"/>
         </w:rPr>
-        <w:lastRenderedPageBreak/>
         <w:t>Swarm Authentication</w:t>
       </w:r>
       <w:r>
@@ -3110,7 +3609,7 @@
         </w:rPr>
         <w:t xml:space="preserve">, 2025. [Trực tuyến]. Có tại: </w:t>
       </w:r>
-      <w:hyperlink r:id="rId8" w:history="1">
+      <w:hyperlink r:id="rId6" w:history="1">
         <w:r>
           <w:rPr>
             <w:rStyle w:val="Hyperlink"/>
@@ -3157,7 +3656,7 @@
         </w:rPr>
         <w:t xml:space="preserve">, 2024. [Trực tuyến]. Có tại: </w:t>
       </w:r>
-      <w:hyperlink r:id="rId9" w:history="1">
+      <w:hyperlink r:id="rId7" w:history="1">
         <w:r>
           <w:rPr>
             <w:rStyle w:val="Hyperlink"/>
@@ -3204,7 +3703,7 @@
         </w:rPr>
         <w:t xml:space="preserve">, 2022. [Trực tuyến]. Có tại: </w:t>
       </w:r>
-      <w:hyperlink r:id="rId10" w:history="1">
+      <w:hyperlink r:id="rId8" w:history="1">
         <w:r>
           <w:rPr>
             <w:rStyle w:val="Hyperlink"/>
@@ -3251,7 +3750,7 @@
         </w:rPr>
         <w:t xml:space="preserve">, 2023. [Trực tuyến]. Có tại: </w:t>
       </w:r>
-      <w:hyperlink r:id="rId11" w:history="1">
+      <w:hyperlink r:id="rId9" w:history="1">
         <w:r>
           <w:rPr>
             <w:rStyle w:val="Hyperlink"/>
@@ -3278,6 +3777,7 @@
           <w:sz w:val="24"/>
           <w:szCs w:val="24"/>
         </w:rPr>
+        <w:lastRenderedPageBreak/>
         <w:t xml:space="preserve">[5] M. O. Ozmen and A. A. Yavuz, “Dronecrypt - An Efficient Cryptographic Framework for Small Aerial Drones,” </w:t>
       </w:r>
       <w:r>
@@ -3298,7 +3798,7 @@
         </w:rPr>
         <w:t xml:space="preserve">, 2019. [Trực tuyến]. Có tại: </w:t>
       </w:r>
-      <w:hyperlink r:id="rId12" w:history="1">
+      <w:hyperlink r:id="rId10" w:history="1">
         <w:r>
           <w:rPr>
             <w:rStyle w:val="Hyperlink"/>
@@ -3345,7 +3845,7 @@
         </w:rPr>
         <w:t xml:space="preserve">, TU Graz. [Trực tuyến]. Có tại: </w:t>
       </w:r>
-      <w:hyperlink r:id="rId13" w:history="1">
+      <w:hyperlink r:id="rId11" w:history="1">
         <w:r>
           <w:rPr>
             <w:rStyle w:val="Hyperlink"/>
@@ -3392,7 +3892,7 @@
         </w:rPr>
         <w:t xml:space="preserve">. [Trực tuyến]. Có tại: </w:t>
       </w:r>
-      <w:hyperlink r:id="rId14" w:history="1">
+      <w:hyperlink r:id="rId12" w:history="1">
         <w:r>
           <w:rPr>
             <w:rStyle w:val="Hyperlink"/>
@@ -3419,7 +3919,6 @@
           <w:sz w:val="24"/>
           <w:szCs w:val="24"/>
         </w:rPr>
-        <w:lastRenderedPageBreak/>
         <w:t>Dưới đây là danh sách các tài liệu tham khảo bổ sung, được định dạng theo chuẩn IEEE, liên quan đến các hệ thống xác thực UAV sử dụng mật mã siêu nhẹ và các phương pháp bảo mật tương tự:</w:t>
       </w:r>
     </w:p>
@@ -3458,7 +3957,7 @@
         </w:rPr>
         <w:t xml:space="preserve">, vol. 11, no. 18, p. 2921, Sep. 2022. [Trực tuyến]. Có tại: </w:t>
       </w:r>
-      <w:hyperlink r:id="rId15" w:history="1">
+      <w:hyperlink r:id="rId13" w:history="1">
         <w:r>
           <w:rPr>
             <w:rStyle w:val="Hyperlink"/>
@@ -3505,7 +4004,7 @@
         </w:rPr>
         <w:t xml:space="preserve">, vol. 7, no. 5, p. 315, May 2023. [Trực tuyến]. Có tại: </w:t>
       </w:r>
-      <w:hyperlink r:id="rId16" w:history="1">
+      <w:hyperlink r:id="rId14" w:history="1">
         <w:r>
           <w:rPr>
             <w:rStyle w:val="Hyperlink"/>
@@ -3552,7 +4051,7 @@
         </w:rPr>
         <w:t xml:space="preserve">, vol. 11, no. 7, p. 1026, Apr. 2022. [Trực tuyến]. Có tại: </w:t>
       </w:r>
-      <w:hyperlink r:id="rId17" w:history="1">
+      <w:hyperlink r:id="rId15" w:history="1">
         <w:r>
           <w:rPr>
             <w:rStyle w:val="Hyperlink"/>
@@ -3599,7 +4098,7 @@
         </w:rPr>
         <w:t xml:space="preserve">, Paper 2017/1039, 2017. [Trực tuyến]. Có tại: </w:t>
       </w:r>
-      <w:hyperlink r:id="rId18" w:history="1">
+      <w:hyperlink r:id="rId16" w:history="1">
         <w:r>
           <w:rPr>
             <w:rStyle w:val="Hyperlink"/>
@@ -3646,7 +4145,7 @@
         </w:rPr>
         <w:t xml:space="preserve">, 2019. [Trực tuyến]. Có tại: </w:t>
       </w:r>
-      <w:hyperlink r:id="rId19" w:history="1">
+      <w:hyperlink r:id="rId17" w:history="1">
         <w:r>
           <w:rPr>
             <w:rStyle w:val="Hyperlink"/>
@@ -3693,7 +4192,7 @@
         </w:rPr>
         <w:t xml:space="preserve">, 2024. [Trực tuyến]. Có tại: </w:t>
       </w:r>
-      <w:hyperlink r:id="rId20" w:history="1">
+      <w:hyperlink r:id="rId18" w:history="1">
         <w:r>
           <w:rPr>
             <w:rStyle w:val="Hyperlink"/>
@@ -3740,7 +4239,7 @@
         </w:rPr>
         <w:t xml:space="preserve">, 2019. [Trực tuyến]. Có tại: </w:t>
       </w:r>
-      <w:hyperlink r:id="rId21" w:history="1">
+      <w:hyperlink r:id="rId19" w:history="1">
         <w:r>
           <w:rPr>
             <w:rStyle w:val="Hyperlink"/>
@@ -3787,7 +4286,7 @@
         </w:rPr>
         <w:t xml:space="preserve">, 2025. [Trực tuyến]. Có tại: </w:t>
       </w:r>
-      <w:hyperlink r:id="rId22" w:history="1">
+      <w:hyperlink r:id="rId20" w:history="1">
         <w:r>
           <w:rPr>
             <w:rStyle w:val="Hyperlink"/>
@@ -5716,6 +6215,7 @@
   <w:style w:type="paragraph" w:default="1" w:styleId="Normal">
     <w:name w:val="Normal"/>
     <w:qFormat/>
+    <w:rsid w:val="00583F94"/>
   </w:style>
   <w:style w:type="paragraph" w:styleId="Heading1">
     <w:name w:val="heading 1"/>
@@ -5918,6 +6418,7 @@
   <w:style w:type="character" w:default="1" w:styleId="DefaultParagraphFont">
     <w:name w:val="Default Paragraph Font"/>
     <w:uiPriority w:val="1"/>
+    <w:semiHidden/>
     <w:unhideWhenUsed/>
   </w:style>
   <w:style w:type="table" w:default="1" w:styleId="TableNormal">

</xml_diff>